<commit_message>
finished 1Tim 5.1-16 sheet
</commit_message>
<xml_diff>
--- a/Pastoral Epistles/07 1Tim 5.1-16 Worksheet.docx
+++ b/Pastoral Epistles/07 1Tim 5.1-16 Worksheet.docx
@@ -375,7 +375,23 @@
           <w:sz w:val="24"/>
           <w:szCs w:val="24"/>
         </w:rPr>
-        <w:t>well reported for good works: if she has brought up children, if she has lodged strangers, if she has washed the saints' feet, if she has relieved the afflicted, if she has diligently followed every good work.</w:t>
+        <w:t>well reported for good works: if she has brought up children, if she has lodged strangers, if she has washed the saints</w:t>
+      </w:r>
+      <w:r>
+        <w:rPr>
+          <w:rFonts w:ascii="Gentium Book Basic" w:hAnsi="Gentium Book Basic"/>
+          <w:sz w:val="24"/>
+          <w:szCs w:val="24"/>
+        </w:rPr>
+        <w:t>’</w:t>
+      </w:r>
+      <w:r>
+        <w:rPr>
+          <w:rFonts w:ascii="Gentium Book Basic" w:hAnsi="Gentium Book Basic"/>
+          <w:sz w:val="24"/>
+          <w:szCs w:val="24"/>
+        </w:rPr>
+        <w:t xml:space="preserve"> feet, if she has relieved the afflicted, if she has diligently followed every good work.</w:t>
       </w:r>
     </w:p>
     <w:p>
@@ -588,8 +604,6 @@
         </w:rPr>
         <w:t>ve those who are really widows.</w:t>
       </w:r>
-      <w:bookmarkStart w:id="0" w:name="_GoBack"/>
-      <w:bookmarkEnd w:id="0"/>
     </w:p>
     <w:p>
       <w:pPr>
@@ -632,6 +646,9 @@
       <w:pPr>
         <w:pStyle w:val="Question"/>
       </w:pPr>
+      <w:r>
+        <w:t>Why must Paul advise Timothy to approach people within the congregation in different ways depending on their age and gender (vv. 1–2)?</w:t>
+      </w:r>
     </w:p>
     <w:p>
       <w:pPr>
@@ -652,6 +669,9 @@
       <w:pPr>
         <w:pStyle w:val="Question"/>
       </w:pPr>
+      <w:r>
+        <w:t>Is the responsibility to “honor widows who are really widows” (v. 3) solely the responsibility of the pastor, or of the congregation?</w:t>
+      </w:r>
     </w:p>
     <w:p>
       <w:pPr>
@@ -672,6 +692,18 @@
       <w:pPr>
         <w:pStyle w:val="Question"/>
       </w:pPr>
+      <w:r>
+        <w:t>When Paul says that a widow with no surviving children “</w:t>
+      </w:r>
+      <w:r>
+        <w:t>trusts in God and continues in supplications and prayers night and day</w:t>
+      </w:r>
+      <w:r>
+        <w:t xml:space="preserve">” (v. 5), </w:t>
+      </w:r>
+      <w:r>
+        <w:t>does he mean that she is inherently more holy than the widow with children or grandchildren (v. 4)? If not, what is the point of the contrast?</w:t>
+      </w:r>
     </w:p>
     <w:p>
       <w:pPr>
@@ -692,6 +724,9 @@
       <w:pPr>
         <w:pStyle w:val="Question"/>
       </w:pPr>
+      <w:r>
+        <w:t>How can Paul claim that to fail to care for one’s own family is to effectively deny the faith and be “worse than an unbeliever” (v. 8)?</w:t>
+      </w:r>
     </w:p>
     <w:p>
       <w:pPr>
@@ -712,6 +747,27 @@
       <w:pPr>
         <w:pStyle w:val="Question"/>
       </w:pPr>
+      <w:r>
+        <w:t xml:space="preserve">What seems to be the intent for </w:t>
+      </w:r>
+      <w:r>
+        <w:t>Paul</w:t>
+      </w:r>
+      <w:r>
+        <w:t>’s</w:t>
+      </w:r>
+      <w:r>
+        <w:t xml:space="preserve"> </w:t>
+      </w:r>
+      <w:r>
+        <w:t xml:space="preserve">qualifications for </w:t>
+      </w:r>
+      <w:r>
+        <w:t>admitting</w:t>
+      </w:r>
+      <w:r>
+        <w:t xml:space="preserve"> a widow under the age of sixty to the church’s care in vv. 9–10?</w:t>
+      </w:r>
     </w:p>
     <w:p>
       <w:pPr>
@@ -732,6 +788,9 @@
       <w:pPr>
         <w:pStyle w:val="Question"/>
       </w:pPr>
+      <w:r>
+        <w:t>What are Paul’s reasons for refusing younger widows as a matter of policy (vv. 11–15)?</w:t>
+      </w:r>
     </w:p>
     <w:p>
       <w:pPr>
@@ -752,26 +811,26 @@
       <w:pPr>
         <w:pStyle w:val="Question"/>
       </w:pPr>
-    </w:p>
-    <w:p>
-      <w:pPr>
-        <w:pStyle w:val="Lines"/>
-      </w:pPr>
-    </w:p>
-    <w:p>
-      <w:pPr>
-        <w:pStyle w:val="Lines"/>
-      </w:pPr>
-    </w:p>
-    <w:p>
-      <w:pPr>
-        <w:pStyle w:val="Lines"/>
-      </w:pPr>
-    </w:p>
-    <w:p>
-      <w:pPr>
-        <w:pStyle w:val="Question"/>
-      </w:pPr>
+      <w:r>
+        <w:t xml:space="preserve">What does Paul </w:t>
+      </w:r>
+      <w:r>
+        <w:t xml:space="preserve">recommend </w:t>
+      </w:r>
+      <w:r>
+        <w:t>for</w:t>
+      </w:r>
+      <w:r>
+        <w:t xml:space="preserve"> younger widows </w:t>
+      </w:r>
+      <w:r>
+        <w:t xml:space="preserve">rather than receiving </w:t>
+      </w:r>
+      <w:bookmarkStart w:id="0" w:name="_GoBack"/>
+      <w:bookmarkEnd w:id="0"/>
+      <w:r>
+        <w:t>financial support from the church (v. 14)?</w:t>
+      </w:r>
     </w:p>
     <w:p>
       <w:pPr>
@@ -3681,6 +3740,7 @@
   <w:style w:type="character" w:default="1" w:styleId="DefaultParagraphFont">
     <w:name w:val="Default Paragraph Font"/>
     <w:uiPriority w:val="1"/>
+    <w:semiHidden/>
     <w:unhideWhenUsed/>
   </w:style>
   <w:style w:type="table" w:default="1" w:styleId="TableNormal">
@@ -4195,6 +4255,7 @@
   <w:style w:type="character" w:default="1" w:styleId="DefaultParagraphFont">
     <w:name w:val="Default Paragraph Font"/>
     <w:uiPriority w:val="1"/>
+    <w:semiHidden/>
     <w:unhideWhenUsed/>
   </w:style>
   <w:style w:type="table" w:default="1" w:styleId="TableNormal">
@@ -4839,7 +4900,7 @@
 </file>
 
 <file path=customXml/itemProps1.xml><?xml version="1.0" encoding="utf-8"?>
-<ds:datastoreItem xmlns:ds="http://schemas.openxmlformats.org/officeDocument/2006/customXml" ds:itemID="{00C50C98-7933-4174-B7DF-231A18DA7364}">
+<ds:datastoreItem xmlns:ds="http://schemas.openxmlformats.org/officeDocument/2006/customXml" ds:itemID="{126DE21B-B7E5-41CB-B25E-60353668BD47}">
   <ds:schemaRefs>
     <ds:schemaRef ds:uri="http://schemas.openxmlformats.org/officeDocument/2006/bibliography"/>
   </ds:schemaRefs>

</xml_diff>